<commit_message>
adc signal continous mode
</commit_message>
<xml_diff>
--- a/ADC/ADC.docx
+++ b/ADC/ADC.docx
@@ -1,6 +1,6 @@
 
 <file path=word/document.xml><?xml version="1.0" encoding="utf-8"?>
-<w:document xmlns:wpc="http://schemas.microsoft.com/office/word/2010/wordprocessingCanvas" xmlns:mc="http://schemas.openxmlformats.org/markup-compatibility/2006" xmlns:o="urn:schemas-microsoft-com:office:office" xmlns:r="http://schemas.openxmlformats.org/officeDocument/2006/relationships" xmlns:m="http://schemas.openxmlformats.org/officeDocument/2006/math" xmlns:v="urn:schemas-microsoft-com:vml" xmlns:wp14="http://schemas.microsoft.com/office/word/2010/wordprocessingDrawing" xmlns:wp="http://schemas.openxmlformats.org/drawingml/2006/wordprocessingDrawing" xmlns:w10="urn:schemas-microsoft-com:office:word" xmlns:w="http://schemas.openxmlformats.org/wordprocessingml/2006/main" xmlns:w14="http://schemas.microsoft.com/office/word/2010/wordml" xmlns:w15="http://schemas.microsoft.com/office/word/2012/wordml" xmlns:wpg="http://schemas.microsoft.com/office/word/2010/wordprocessingGroup" xmlns:wpi="http://schemas.microsoft.com/office/word/2010/wordprocessingInk" xmlns:wne="http://schemas.microsoft.com/office/word/2006/wordml" xmlns:wps="http://schemas.microsoft.com/office/word/2010/wordprocessingShape" mc:Ignorable="w14 w15 wp14">
+<w:document xmlns:wpc="http://schemas.microsoft.com/office/word/2010/wordprocessingCanvas" xmlns:cx="http://schemas.microsoft.com/office/drawing/2014/chartex" xmlns:cx1="http://schemas.microsoft.com/office/drawing/2015/9/8/chartex" xmlns:mc="http://schemas.openxmlformats.org/markup-compatibility/2006" xmlns:o="urn:schemas-microsoft-com:office:office" xmlns:r="http://schemas.openxmlformats.org/officeDocument/2006/relationships" xmlns:m="http://schemas.openxmlformats.org/officeDocument/2006/math" xmlns:v="urn:schemas-microsoft-com:vml" xmlns:wp14="http://schemas.microsoft.com/office/word/2010/wordprocessingDrawing" xmlns:wp="http://schemas.openxmlformats.org/drawingml/2006/wordprocessingDrawing" xmlns:w10="urn:schemas-microsoft-com:office:word" xmlns:w="http://schemas.openxmlformats.org/wordprocessingml/2006/main" xmlns:w14="http://schemas.microsoft.com/office/word/2010/wordml" xmlns:w15="http://schemas.microsoft.com/office/word/2012/wordml" xmlns:w16se="http://schemas.microsoft.com/office/word/2015/wordml/symex" xmlns:wpg="http://schemas.microsoft.com/office/word/2010/wordprocessingGroup" xmlns:wpi="http://schemas.microsoft.com/office/word/2010/wordprocessingInk" xmlns:wne="http://schemas.microsoft.com/office/word/2006/wordml" xmlns:wps="http://schemas.microsoft.com/office/word/2010/wordprocessingShape" mc:Ignorable="w14 w15 w16se wp14">
   <w:body>
     <w:p>
       <w:pPr>
@@ -64,21 +64,6 @@
           <w:szCs w:val="28"/>
         </w:rPr>
       </w:pPr>
-    </w:p>
-    <w:p>
-      <w:pPr>
-        <w:rPr>
-          <w:sz w:val="28"/>
-          <w:szCs w:val="28"/>
-        </w:rPr>
-      </w:pPr>
-      <w:r>
-        <w:rPr>
-          <w:sz w:val="28"/>
-          <w:szCs w:val="28"/>
-        </w:rPr>
-        <w:tab/>
-      </w:r>
       <w:r>
         <w:rPr>
           <w:noProof/>
@@ -160,23 +145,7 @@
           <w:sz w:val="28"/>
           <w:szCs w:val="28"/>
         </w:rPr>
-        <w:t xml:space="preserve">Đặt địa chỉ thanh ghi ngoại vi trong </w:t>
-      </w:r>
-      <w:bookmarkStart w:id="0" w:name="_GoBack"/>
-      <w:r>
-        <w:rPr>
-          <w:sz w:val="28"/>
-          <w:szCs w:val="28"/>
-        </w:rPr>
-        <w:t>DMA_CPARx</w:t>
-      </w:r>
-      <w:bookmarkEnd w:id="0"/>
-      <w:r>
-        <w:rPr>
-          <w:sz w:val="28"/>
-          <w:szCs w:val="28"/>
-        </w:rPr>
-        <w:t>. Dữ liệu sẽ chuyển từ địa chỉ đó</w:t>
+        <w:t>Đặt địa chỉ thanh ghi ngoại vi trong DMA_CPARx. Dữ liệu sẽ chuyển từ địa chỉ đó</w:t>
       </w:r>
       <w:r>
         <w:rPr>
@@ -306,6 +275,193 @@
         </w:rPr>
         <w:t>Kích hoạt kênh DMA bằng đặt ENABLE bit trong DMA_CCRx</w:t>
       </w:r>
+    </w:p>
+    <w:p>
+      <w:pPr>
+        <w:rPr>
+          <w:sz w:val="28"/>
+          <w:szCs w:val="28"/>
+        </w:rPr>
+      </w:pPr>
+    </w:p>
+    <w:p>
+      <w:pPr>
+        <w:rPr>
+          <w:sz w:val="28"/>
+          <w:szCs w:val="28"/>
+        </w:rPr>
+      </w:pPr>
+      <w:r>
+        <w:rPr>
+          <w:noProof/>
+          <w:sz w:val="28"/>
+          <w:szCs w:val="28"/>
+        </w:rPr>
+        <w:lastRenderedPageBreak/>
+        <w:drawing>
+          <wp:inline distT="0" distB="0" distL="0" distR="0">
+            <wp:extent cx="5937885" cy="2660015"/>
+            <wp:effectExtent l="0" t="0" r="5715" b="6985"/>
+            <wp:docPr id="2" name="Picture 2"/>
+            <wp:cNvGraphicFramePr>
+              <a:graphicFrameLocks xmlns:a="http://schemas.openxmlformats.org/drawingml/2006/main" noChangeAspect="1"/>
+            </wp:cNvGraphicFramePr>
+            <a:graphic xmlns:a="http://schemas.openxmlformats.org/drawingml/2006/main">
+              <a:graphicData uri="http://schemas.openxmlformats.org/drawingml/2006/picture">
+                <pic:pic xmlns:pic="http://schemas.openxmlformats.org/drawingml/2006/picture">
+                  <pic:nvPicPr>
+                    <pic:cNvPr id="0" name="Picture 1"/>
+                    <pic:cNvPicPr>
+                      <a:picLocks noChangeAspect="1" noChangeArrowheads="1"/>
+                    </pic:cNvPicPr>
+                  </pic:nvPicPr>
+                  <pic:blipFill>
+                    <a:blip r:embed="rId6">
+                      <a:extLst>
+                        <a:ext uri="{28A0092B-C50C-407E-A947-70E740481C1C}">
+                          <a14:useLocalDpi xmlns:a14="http://schemas.microsoft.com/office/drawing/2010/main" val="0"/>
+                        </a:ext>
+                      </a:extLst>
+                    </a:blip>
+                    <a:srcRect/>
+                    <a:stretch>
+                      <a:fillRect/>
+                    </a:stretch>
+                  </pic:blipFill>
+                  <pic:spPr bwMode="auto">
+                    <a:xfrm>
+                      <a:off x="0" y="0"/>
+                      <a:ext cx="5937885" cy="2660015"/>
+                    </a:xfrm>
+                    <a:prstGeom prst="rect">
+                      <a:avLst/>
+                    </a:prstGeom>
+                    <a:noFill/>
+                    <a:ln>
+                      <a:noFill/>
+                    </a:ln>
+                  </pic:spPr>
+                </pic:pic>
+              </a:graphicData>
+            </a:graphic>
+          </wp:inline>
+        </w:drawing>
+      </w:r>
+    </w:p>
+    <w:p>
+      <w:pPr>
+        <w:rPr>
+          <w:sz w:val="28"/>
+          <w:szCs w:val="28"/>
+        </w:rPr>
+      </w:pPr>
+      <w:r>
+        <w:rPr>
+          <w:sz w:val="28"/>
+          <w:szCs w:val="28"/>
+        </w:rPr>
+        <w:t>Trong chế độ chuyển đổi liên tục ADC bắt đầu chuyển đổi khác ngay khi nó hoàn thành 1 chuyển đổi. Chế độ này được bắt đầu từ tác động bên ngoài hoặc việc đặt ADON bit trong thanh ghi ADC_CR2, trong khi CONT là 1</w:t>
+      </w:r>
+    </w:p>
+    <w:p>
+      <w:pPr>
+        <w:rPr>
+          <w:sz w:val="28"/>
+          <w:szCs w:val="28"/>
+        </w:rPr>
+      </w:pPr>
+      <w:r>
+        <w:rPr>
+          <w:sz w:val="28"/>
+          <w:szCs w:val="28"/>
+        </w:rPr>
+        <w:t>Sau mỗi chuyển đổi:</w:t>
+      </w:r>
+    </w:p>
+    <w:p>
+      <w:pPr>
+        <w:rPr>
+          <w:sz w:val="28"/>
+          <w:szCs w:val="28"/>
+        </w:rPr>
+      </w:pPr>
+      <w:r>
+        <w:rPr>
+          <w:sz w:val="28"/>
+          <w:szCs w:val="28"/>
+        </w:rPr>
+        <w:t>Nếu kênh regular được chuyển đổi</w:t>
+      </w:r>
+    </w:p>
+    <w:p>
+      <w:pPr>
+        <w:pStyle w:val="ListParagraph"/>
+        <w:numPr>
+          <w:ilvl w:val="0"/>
+          <w:numId w:val="2"/>
+        </w:numPr>
+        <w:rPr>
+          <w:sz w:val="28"/>
+          <w:szCs w:val="28"/>
+        </w:rPr>
+      </w:pPr>
+      <w:r>
+        <w:rPr>
+          <w:sz w:val="28"/>
+          <w:szCs w:val="28"/>
+        </w:rPr>
+        <w:t>Dữ liệu được lưu trữ trong thanh ghi 16 bit ADC_CR2</w:t>
+      </w:r>
+    </w:p>
+    <w:p>
+      <w:pPr>
+        <w:pStyle w:val="ListParagraph"/>
+        <w:numPr>
+          <w:ilvl w:val="0"/>
+          <w:numId w:val="2"/>
+        </w:numPr>
+        <w:rPr>
+          <w:sz w:val="28"/>
+          <w:szCs w:val="28"/>
+        </w:rPr>
+      </w:pPr>
+      <w:r>
+        <w:rPr>
+          <w:sz w:val="28"/>
+          <w:szCs w:val="28"/>
+        </w:rPr>
+        <w:t>Cờ EOC sẽ được set</w:t>
+      </w:r>
+    </w:p>
+    <w:p>
+      <w:pPr>
+        <w:pStyle w:val="ListParagraph"/>
+        <w:numPr>
+          <w:ilvl w:val="0"/>
+          <w:numId w:val="2"/>
+        </w:numPr>
+        <w:rPr>
+          <w:sz w:val="28"/>
+          <w:szCs w:val="28"/>
+        </w:rPr>
+      </w:pPr>
+      <w:r>
+        <w:rPr>
+          <w:sz w:val="28"/>
+          <w:szCs w:val="28"/>
+        </w:rPr>
+        <w:t>1 ngắt được tạo ra nếu EOCIE được set</w:t>
+      </w:r>
+    </w:p>
+    <w:p>
+      <w:pPr>
+        <w:rPr>
+          <w:sz w:val="28"/>
+          <w:szCs w:val="28"/>
+        </w:rPr>
+      </w:pPr>
+      <w:bookmarkStart w:id="0" w:name="_GoBack"/>
+      <w:bookmarkEnd w:id="0"/>
     </w:p>
     <w:sectPr>
       <w:pgSz w:w="12240" w:h="15840"/>
@@ -318,8 +474,8 @@
 </file>
 
 <file path=word/numbering.xml><?xml version="1.0" encoding="utf-8"?>
-<w:numbering xmlns:wpc="http://schemas.microsoft.com/office/word/2010/wordprocessingCanvas" xmlns:mc="http://schemas.openxmlformats.org/markup-compatibility/2006" xmlns:o="urn:schemas-microsoft-com:office:office" xmlns:r="http://schemas.openxmlformats.org/officeDocument/2006/relationships" xmlns:m="http://schemas.openxmlformats.org/officeDocument/2006/math" xmlns:v="urn:schemas-microsoft-com:vml" xmlns:wp14="http://schemas.microsoft.com/office/word/2010/wordprocessingDrawing" xmlns:wp="http://schemas.openxmlformats.org/drawingml/2006/wordprocessingDrawing" xmlns:w10="urn:schemas-microsoft-com:office:word" xmlns:w="http://schemas.openxmlformats.org/wordprocessingml/2006/main" xmlns:w14="http://schemas.microsoft.com/office/word/2010/wordml" xmlns:w15="http://schemas.microsoft.com/office/word/2012/wordml" xmlns:wpg="http://schemas.microsoft.com/office/word/2010/wordprocessingGroup" xmlns:wpi="http://schemas.microsoft.com/office/word/2010/wordprocessingInk" xmlns:wne="http://schemas.microsoft.com/office/word/2006/wordml" xmlns:wps="http://schemas.microsoft.com/office/word/2010/wordprocessingShape" mc:Ignorable="w14 w15 wp14">
-  <w:abstractNum w:abstractNumId="0">
+<w:numbering xmlns:wpc="http://schemas.microsoft.com/office/word/2010/wordprocessingCanvas" xmlns:cx="http://schemas.microsoft.com/office/drawing/2014/chartex" xmlns:cx1="http://schemas.microsoft.com/office/drawing/2015/9/8/chartex" xmlns:mc="http://schemas.openxmlformats.org/markup-compatibility/2006" xmlns:o="urn:schemas-microsoft-com:office:office" xmlns:r="http://schemas.openxmlformats.org/officeDocument/2006/relationships" xmlns:m="http://schemas.openxmlformats.org/officeDocument/2006/math" xmlns:v="urn:schemas-microsoft-com:vml" xmlns:wp14="http://schemas.microsoft.com/office/word/2010/wordprocessingDrawing" xmlns:wp="http://schemas.openxmlformats.org/drawingml/2006/wordprocessingDrawing" xmlns:w10="urn:schemas-microsoft-com:office:word" xmlns:w="http://schemas.openxmlformats.org/wordprocessingml/2006/main" xmlns:w14="http://schemas.microsoft.com/office/word/2010/wordml" xmlns:w15="http://schemas.microsoft.com/office/word/2012/wordml" xmlns:w16se="http://schemas.microsoft.com/office/word/2015/wordml/symex" xmlns:wpg="http://schemas.microsoft.com/office/word/2010/wordprocessingGroup" xmlns:wpi="http://schemas.microsoft.com/office/word/2010/wordprocessingInk" xmlns:wne="http://schemas.microsoft.com/office/word/2006/wordml" xmlns:wps="http://schemas.microsoft.com/office/word/2010/wordprocessingShape" mc:Ignorable="w14 w15 w16se wp14">
+  <w:abstractNum w:abstractNumId="0" w15:restartNumberingAfterBreak="0">
     <w:nsid w:val="11B63432"/>
     <w:multiLevelType w:val="hybridMultilevel"/>
     <w:tmpl w:val="ECD2B9DC"/>
@@ -408,14 +564,129 @@
       </w:pPr>
     </w:lvl>
   </w:abstractNum>
+  <w:abstractNum w:abstractNumId="1" w15:restartNumberingAfterBreak="0">
+    <w:nsid w:val="46D51544"/>
+    <w:multiLevelType w:val="hybridMultilevel"/>
+    <w:tmpl w:val="2312CA88"/>
+    <w:lvl w:ilvl="0" w:tplc="9F82BE4C">
+      <w:numFmt w:val="bullet"/>
+      <w:lvlText w:val="-"/>
+      <w:lvlJc w:val="left"/>
+      <w:pPr>
+        <w:ind w:left="1080" w:hanging="360"/>
+      </w:pPr>
+      <w:rPr>
+        <w:rFonts w:ascii="Calibri" w:eastAsiaTheme="minorHAnsi" w:hAnsi="Calibri" w:cs="Calibri" w:hint="default"/>
+      </w:rPr>
+    </w:lvl>
+    <w:lvl w:ilvl="1" w:tplc="04090003" w:tentative="1">
+      <w:start w:val="1"/>
+      <w:numFmt w:val="bullet"/>
+      <w:lvlText w:val="o"/>
+      <w:lvlJc w:val="left"/>
+      <w:pPr>
+        <w:ind w:left="1800" w:hanging="360"/>
+      </w:pPr>
+      <w:rPr>
+        <w:rFonts w:ascii="Courier New" w:hAnsi="Courier New" w:cs="Courier New" w:hint="default"/>
+      </w:rPr>
+    </w:lvl>
+    <w:lvl w:ilvl="2" w:tplc="04090005" w:tentative="1">
+      <w:start w:val="1"/>
+      <w:numFmt w:val="bullet"/>
+      <w:lvlText w:val=""/>
+      <w:lvlJc w:val="left"/>
+      <w:pPr>
+        <w:ind w:left="2520" w:hanging="360"/>
+      </w:pPr>
+      <w:rPr>
+        <w:rFonts w:ascii="Wingdings" w:hAnsi="Wingdings" w:hint="default"/>
+      </w:rPr>
+    </w:lvl>
+    <w:lvl w:ilvl="3" w:tplc="04090001" w:tentative="1">
+      <w:start w:val="1"/>
+      <w:numFmt w:val="bullet"/>
+      <w:lvlText w:val=""/>
+      <w:lvlJc w:val="left"/>
+      <w:pPr>
+        <w:ind w:left="3240" w:hanging="360"/>
+      </w:pPr>
+      <w:rPr>
+        <w:rFonts w:ascii="Symbol" w:hAnsi="Symbol" w:hint="default"/>
+      </w:rPr>
+    </w:lvl>
+    <w:lvl w:ilvl="4" w:tplc="04090003" w:tentative="1">
+      <w:start w:val="1"/>
+      <w:numFmt w:val="bullet"/>
+      <w:lvlText w:val="o"/>
+      <w:lvlJc w:val="left"/>
+      <w:pPr>
+        <w:ind w:left="3960" w:hanging="360"/>
+      </w:pPr>
+      <w:rPr>
+        <w:rFonts w:ascii="Courier New" w:hAnsi="Courier New" w:cs="Courier New" w:hint="default"/>
+      </w:rPr>
+    </w:lvl>
+    <w:lvl w:ilvl="5" w:tplc="04090005" w:tentative="1">
+      <w:start w:val="1"/>
+      <w:numFmt w:val="bullet"/>
+      <w:lvlText w:val=""/>
+      <w:lvlJc w:val="left"/>
+      <w:pPr>
+        <w:ind w:left="4680" w:hanging="360"/>
+      </w:pPr>
+      <w:rPr>
+        <w:rFonts w:ascii="Wingdings" w:hAnsi="Wingdings" w:hint="default"/>
+      </w:rPr>
+    </w:lvl>
+    <w:lvl w:ilvl="6" w:tplc="04090001" w:tentative="1">
+      <w:start w:val="1"/>
+      <w:numFmt w:val="bullet"/>
+      <w:lvlText w:val=""/>
+      <w:lvlJc w:val="left"/>
+      <w:pPr>
+        <w:ind w:left="5400" w:hanging="360"/>
+      </w:pPr>
+      <w:rPr>
+        <w:rFonts w:ascii="Symbol" w:hAnsi="Symbol" w:hint="default"/>
+      </w:rPr>
+    </w:lvl>
+    <w:lvl w:ilvl="7" w:tplc="04090003" w:tentative="1">
+      <w:start w:val="1"/>
+      <w:numFmt w:val="bullet"/>
+      <w:lvlText w:val="o"/>
+      <w:lvlJc w:val="left"/>
+      <w:pPr>
+        <w:ind w:left="6120" w:hanging="360"/>
+      </w:pPr>
+      <w:rPr>
+        <w:rFonts w:ascii="Courier New" w:hAnsi="Courier New" w:cs="Courier New" w:hint="default"/>
+      </w:rPr>
+    </w:lvl>
+    <w:lvl w:ilvl="8" w:tplc="04090005" w:tentative="1">
+      <w:start w:val="1"/>
+      <w:numFmt w:val="bullet"/>
+      <w:lvlText w:val=""/>
+      <w:lvlJc w:val="left"/>
+      <w:pPr>
+        <w:ind w:left="6840" w:hanging="360"/>
+      </w:pPr>
+      <w:rPr>
+        <w:rFonts w:ascii="Wingdings" w:hAnsi="Wingdings" w:hint="default"/>
+      </w:rPr>
+    </w:lvl>
+  </w:abstractNum>
   <w:num w:numId="1">
     <w:abstractNumId w:val="0"/>
+  </w:num>
+  <w:num w:numId="2">
+    <w:abstractNumId w:val="1"/>
   </w:num>
 </w:numbering>
 </file>
 
 <file path=word/styles.xml><?xml version="1.0" encoding="utf-8"?>
-<w:styles xmlns:mc="http://schemas.openxmlformats.org/markup-compatibility/2006" xmlns:r="http://schemas.openxmlformats.org/officeDocument/2006/relationships" xmlns:w="http://schemas.openxmlformats.org/wordprocessingml/2006/main" xmlns:w14="http://schemas.microsoft.com/office/word/2010/wordml" xmlns:w15="http://schemas.microsoft.com/office/word/2012/wordml" mc:Ignorable="w14 w15">
+<w:styles xmlns:mc="http://schemas.openxmlformats.org/markup-compatibility/2006" xmlns:r="http://schemas.openxmlformats.org/officeDocument/2006/relationships" xmlns:w="http://schemas.openxmlformats.org/wordprocessingml/2006/main" xmlns:w14="http://schemas.microsoft.com/office/word/2010/wordml" xmlns:w15="http://schemas.microsoft.com/office/word/2012/wordml" xmlns:w16se="http://schemas.microsoft.com/office/word/2015/wordml/symex" mc:Ignorable="w14 w15 w16se">
   <w:docDefaults>
     <w:rPrDefault>
       <w:rPr>

</xml_diff>